<commit_message>
Added basic content to the homepage and the process book page. Removed all unused stuff from the visualizations page.
</commit_message>
<xml_diff>
--- a/assets/documents/Visualizing Cyber Security Threats Process Book by Braeden Diaz.docx
+++ b/assets/documents/Visualizing Cyber Security Threats Process Book by Braeden Diaz.docx
@@ -4091,11 +4091,20 @@
     </w:p>
     <w:p>
       <w:pPr>
+        <w:pStyle w:val="Heading1"/>
+        <w:spacing w:line="480" w:lineRule="auto"/>
+      </w:pPr>
+      <w:r>
+        <w:lastRenderedPageBreak/>
+        <w:t>World Map Features</w:t>
+      </w:r>
+    </w:p>
+    <w:p>
+      <w:pPr>
         <w:pStyle w:val="Heading2"/>
         <w:spacing w:line="480" w:lineRule="auto"/>
       </w:pPr>
       <w:r>
-        <w:lastRenderedPageBreak/>
         <w:t>World Map Animation</w:t>
       </w:r>
     </w:p>
@@ -4300,7 +4309,15 @@
           <w:sz w:val="24"/>
           <w:szCs w:val="24"/>
         </w:rPr>
-        <w:t>This control allows the user to change how fast the animation plays. As expected, slow is slow and fast is fast. This can help the user see specific attacks happening at a certain time if they choose a slower speed, or it can help them quickly see clusters build up for the current day if they choose a faster speed.</w:t>
+        <w:t xml:space="preserve">This control allows the user to change how fast the animation plays. As expected, slow is slow and fast is fast. This can help the user see specific attacks happening at a certain time if </w:t>
+      </w:r>
+      <w:r>
+        <w:rPr>
+          <w:sz w:val="24"/>
+          <w:szCs w:val="24"/>
+        </w:rPr>
+        <w:lastRenderedPageBreak/>
+        <w:t>they choose a slower speed, or it can help them quickly see clusters build up for the current day if they choose a faster speed.</w:t>
       </w:r>
     </w:p>
     <w:p>
@@ -4309,7 +4326,6 @@
         <w:spacing w:line="480" w:lineRule="auto"/>
       </w:pPr>
       <w:r>
-        <w:lastRenderedPageBreak/>
         <w:t>Lock Attacks to Map</w:t>
       </w:r>
     </w:p>
@@ -4477,7 +4493,6 @@
           <w:sz w:val="24"/>
           <w:szCs w:val="24"/>
         </w:rPr>
-        <w:lastRenderedPageBreak/>
         <w:tab/>
         <w:t>Finally, I wanted to either color the regions or add a choropleth to the map but chose not to do so for two reasons:</w:t>
       </w:r>
@@ -4616,23 +4631,30 @@
           <w:szCs w:val="24"/>
         </w:rPr>
         <w:tab/>
-        <w:t>This next visualization wasn’t in the original proposal but it was thought up pretty quickly after it. When it came to the animation, I knew I was going to need to give the user some way to change the date so that they can skip to a certain date and see the attacks for that date. Thus, my first idea was to use a basic textbox-based date picker like this:</w:t>
-      </w:r>
-    </w:p>
-    <w:p>
-      <w:pPr>
-        <w:spacing w:line="480" w:lineRule="auto"/>
-        <w:rPr>
-          <w:sz w:val="24"/>
-          <w:szCs w:val="24"/>
-        </w:rPr>
-      </w:pPr>
+        <w:t xml:space="preserve">This next visualization wasn’t in the original proposal but it was thought up pretty quickly after it. When it came to the animation, I knew I was going to need to give the user </w:t>
+      </w:r>
       <w:r>
         <w:rPr>
           <w:sz w:val="24"/>
           <w:szCs w:val="24"/>
         </w:rPr>
         <w:lastRenderedPageBreak/>
+        <w:t>some way to change the date so that they can skip to a certain date and see the attacks for that date. Thus, my first idea was to use a basic textbox-based date picker like this:</w:t>
+      </w:r>
+    </w:p>
+    <w:p>
+      <w:pPr>
+        <w:spacing w:line="480" w:lineRule="auto"/>
+        <w:rPr>
+          <w:sz w:val="24"/>
+          <w:szCs w:val="24"/>
+        </w:rPr>
+      </w:pPr>
+      <w:r>
+        <w:rPr>
+          <w:sz w:val="24"/>
+          <w:szCs w:val="24"/>
+        </w:rPr>
         <w:drawing>
           <wp:anchor distT="0" distB="0" distL="114300" distR="114300" simplePos="0" relativeHeight="251666432" behindDoc="1" locked="0" layoutInCell="1" allowOverlap="1" wp14:anchorId="2DD37CDD" wp14:editId="6FECA7B7">
             <wp:simplePos x="0" y="0"/>
@@ -4783,7 +4805,15 @@
           <w:sz w:val="24"/>
           <w:szCs w:val="24"/>
         </w:rPr>
-        <w:t xml:space="preserve"> This is why the only months shown above are between March and September and why March has the first couple days taken out of it while September has every date the 8</w:t>
+        <w:t xml:space="preserve"> This is why the only months shown above are </w:t>
+      </w:r>
+      <w:r>
+        <w:rPr>
+          <w:sz w:val="24"/>
+          <w:szCs w:val="24"/>
+        </w:rPr>
+        <w:lastRenderedPageBreak/>
+        <w:t>between March and September and why March has the first couple days taken out of it while September has every date the 8</w:t>
       </w:r>
       <w:r>
         <w:rPr>
@@ -4821,7 +4851,6 @@
           <w:sz w:val="24"/>
           <w:szCs w:val="24"/>
         </w:rPr>
-        <w:lastRenderedPageBreak/>
         <w:tab/>
         <w:t>In addition, the rectangles are actually in their correct position according to the date, for example, let’s look at March:</w:t>
       </w:r>
@@ -6114,8 +6143,286 @@
           <w:szCs w:val="24"/>
         </w:rPr>
       </w:pPr>
+    </w:p>
+    <w:p>
+      <w:pPr>
+        <w:rPr>
+          <w:sz w:val="24"/>
+          <w:szCs w:val="24"/>
+        </w:rPr>
+      </w:pPr>
+      <w:r>
+        <w:rPr>
+          <w:sz w:val="24"/>
+          <w:szCs w:val="24"/>
+        </w:rPr>
+        <w:br w:type="page"/>
+      </w:r>
+    </w:p>
+    <w:p>
+      <w:pPr>
+        <w:pStyle w:val="Heading1"/>
+        <w:spacing w:line="480" w:lineRule="auto"/>
+      </w:pPr>
+      <w:r>
+        <w:lastRenderedPageBreak/>
+        <w:t>Scrapped Features</w:t>
+      </w:r>
+    </w:p>
+    <w:p>
+      <w:pPr>
+        <w:pStyle w:val="Heading2"/>
+        <w:spacing w:line="480" w:lineRule="auto"/>
+      </w:pPr>
+      <w:r>
+        <w:t>Attack Table</w:t>
+      </w:r>
+    </w:p>
+    <w:p>
+      <w:pPr>
+        <w:spacing w:line="480" w:lineRule="auto"/>
+        <w:rPr>
+          <w:sz w:val="24"/>
+          <w:szCs w:val="24"/>
+        </w:rPr>
+      </w:pPr>
+      <w:r>
+        <w:rPr>
+          <w:sz w:val="24"/>
+          <w:szCs w:val="24"/>
+        </w:rPr>
+        <w:tab/>
+        <w:t>Due to time constraints, I had to scrap two features from my project. This includes the attack table and bar chart.</w:t>
+      </w:r>
+    </w:p>
+    <w:p>
+      <w:pPr>
+        <w:spacing w:line="480" w:lineRule="auto"/>
+        <w:rPr>
+          <w:sz w:val="24"/>
+          <w:szCs w:val="24"/>
+        </w:rPr>
+      </w:pPr>
+      <w:r>
+        <w:rPr>
+          <w:sz w:val="24"/>
+          <w:szCs w:val="24"/>
+        </w:rPr>
+        <w:drawing>
+          <wp:anchor distT="0" distB="0" distL="114300" distR="114300" simplePos="0" relativeHeight="251674624" behindDoc="1" locked="0" layoutInCell="1" allowOverlap="1" wp14:anchorId="6B2E01CD" wp14:editId="1C2FBC09">
+            <wp:simplePos x="0" y="0"/>
+            <wp:positionH relativeFrom="margin">
+              <wp:align>center</wp:align>
+            </wp:positionH>
+            <wp:positionV relativeFrom="paragraph">
+              <wp:posOffset>753745</wp:posOffset>
+            </wp:positionV>
+            <wp:extent cx="7543800" cy="2557145"/>
+            <wp:effectExtent l="0" t="0" r="0" b="0"/>
+            <wp:wrapTight wrapText="bothSides">
+              <wp:wrapPolygon edited="0">
+                <wp:start x="0" y="0"/>
+                <wp:lineTo x="0" y="21402"/>
+                <wp:lineTo x="21545" y="21402"/>
+                <wp:lineTo x="21545" y="0"/>
+                <wp:lineTo x="0" y="0"/>
+              </wp:wrapPolygon>
+            </wp:wrapTight>
+            <wp:docPr id="28" name="Picture 28"/>
+            <wp:cNvGraphicFramePr>
+              <a:graphicFrameLocks xmlns:a="http://schemas.openxmlformats.org/drawingml/2006/main" noChangeAspect="1"/>
+            </wp:cNvGraphicFramePr>
+            <a:graphic xmlns:a="http://schemas.openxmlformats.org/drawingml/2006/main">
+              <a:graphicData uri="http://schemas.openxmlformats.org/drawingml/2006/picture">
+                <pic:pic xmlns:pic="http://schemas.openxmlformats.org/drawingml/2006/picture">
+                  <pic:nvPicPr>
+                    <pic:cNvPr id="1" name=""/>
+                    <pic:cNvPicPr/>
+                  </pic:nvPicPr>
+                  <pic:blipFill>
+                    <a:blip r:embed="rId40">
+                      <a:extLst>
+                        <a:ext uri="{28A0092B-C50C-407E-A947-70E740481C1C}">
+                          <a14:useLocalDpi xmlns:a14="http://schemas.microsoft.com/office/drawing/2010/main" val="0"/>
+                        </a:ext>
+                      </a:extLst>
+                    </a:blip>
+                    <a:stretch>
+                      <a:fillRect/>
+                    </a:stretch>
+                  </pic:blipFill>
+                  <pic:spPr>
+                    <a:xfrm>
+                      <a:off x="0" y="0"/>
+                      <a:ext cx="7543800" cy="2557145"/>
+                    </a:xfrm>
+                    <a:prstGeom prst="rect">
+                      <a:avLst/>
+                    </a:prstGeom>
+                  </pic:spPr>
+                </pic:pic>
+              </a:graphicData>
+            </a:graphic>
+            <wp14:sizeRelH relativeFrom="margin">
+              <wp14:pctWidth>0</wp14:pctWidth>
+            </wp14:sizeRelH>
+            <wp14:sizeRelV relativeFrom="margin">
+              <wp14:pctHeight>0</wp14:pctHeight>
+            </wp14:sizeRelV>
+          </wp:anchor>
+        </w:drawing>
+      </w:r>
+      <w:r>
+        <w:rPr>
+          <w:sz w:val="24"/>
+          <w:szCs w:val="24"/>
+        </w:rPr>
+        <w:tab/>
+        <w:t>The attack table was meant to be a simple table that shows the specific attacks for the current day. It would’ve looked something like this:</w:t>
+      </w:r>
+    </w:p>
+    <w:p>
+      <w:pPr>
+        <w:spacing w:line="480" w:lineRule="auto"/>
+        <w:rPr>
+          <w:sz w:val="24"/>
+          <w:szCs w:val="24"/>
+        </w:rPr>
+      </w:pPr>
+      <w:r>
+        <w:rPr>
+          <w:sz w:val="24"/>
+          <w:szCs w:val="24"/>
+        </w:rPr>
+        <w:tab/>
+        <w:t>Note that the data shown was just random placeholder data. The good news about scrapping this feature is that all of this data can still be see in the tooltips when the user hovers over an attack in the world map. In fact, more data is contained within the tooltips. Also, the table wasn’t going to be a visualization anyways, just a normal table. Although, I did have ideas to aggregate and filter the table data to add visualizations like bar charts to the table, but time wouldn’t allow it.</w:t>
+      </w:r>
+    </w:p>
+    <w:p>
+      <w:pPr>
+        <w:spacing w:line="480" w:lineRule="auto"/>
+        <w:rPr>
+          <w:sz w:val="24"/>
+          <w:szCs w:val="24"/>
+        </w:rPr>
+      </w:pPr>
+    </w:p>
+    <w:p>
+      <w:pPr>
+        <w:spacing w:line="480" w:lineRule="auto"/>
+        <w:rPr>
+          <w:sz w:val="24"/>
+          <w:szCs w:val="24"/>
+        </w:rPr>
+      </w:pPr>
+    </w:p>
+    <w:p>
+      <w:pPr>
+        <w:pStyle w:val="Heading2"/>
+        <w:spacing w:line="480" w:lineRule="auto"/>
+      </w:pPr>
+      <w:r>
+        <w:lastRenderedPageBreak/>
+        <w:t>Ranking Bar Chart</w:t>
+      </w:r>
+    </w:p>
+    <w:p>
+      <w:pPr>
+        <w:spacing w:line="480" w:lineRule="auto"/>
+        <w:rPr>
+          <w:sz w:val="24"/>
+          <w:szCs w:val="24"/>
+        </w:rPr>
+      </w:pPr>
+      <w:r>
+        <w:rPr>
+          <w:sz w:val="24"/>
+          <w:szCs w:val="24"/>
+        </w:rPr>
+        <w:tab/>
+        <w:t>The second planned feature that was scrapped was going to be a bar chart that was supposed to show the rankings of the top attacking countries or the top attacking users, etc. The good news is the user can still estimate some of these stats by referring to the clusters of circles within the world map and seeing which country they are mostly in.</w:t>
+      </w:r>
+    </w:p>
+    <w:p>
+      <w:pPr>
+        <w:pStyle w:val="Heading1"/>
+        <w:spacing w:line="480" w:lineRule="auto"/>
+      </w:pPr>
+      <w:r>
+        <w:t>Conclusion</w:t>
+      </w:r>
+    </w:p>
+    <w:p>
+      <w:pPr>
+        <w:spacing w:line="480" w:lineRule="auto"/>
+        <w:rPr>
+          <w:sz w:val="24"/>
+          <w:szCs w:val="24"/>
+        </w:rPr>
+      </w:pPr>
+      <w:r>
+        <w:rPr>
+          <w:sz w:val="24"/>
+          <w:szCs w:val="24"/>
+        </w:rPr>
+        <w:tab/>
+        <w:t xml:space="preserve">One of the most difficult challenges I had to face when doing this project was </w:t>
+      </w:r>
+      <w:r>
+        <w:rPr>
+          <w:sz w:val="24"/>
+          <w:szCs w:val="24"/>
+        </w:rPr>
+        <w:t>the fact that there</w:t>
+      </w:r>
+      <w:r>
+        <w:rPr>
+          <w:sz w:val="24"/>
+          <w:szCs w:val="24"/>
+        </w:rPr>
+        <w:t xml:space="preserve"> </w:t>
+      </w:r>
+      <w:r>
+        <w:rPr>
+          <w:sz w:val="24"/>
+          <w:szCs w:val="24"/>
+        </w:rPr>
+        <w:t xml:space="preserve">are so many visualizations out there and so many different ways to aggregate, filter, and organize the data that I have </w:t>
+      </w:r>
+      <w:r>
+        <w:rPr>
+          <w:sz w:val="24"/>
+          <w:szCs w:val="24"/>
+        </w:rPr>
+        <w:t>such that it was difficult for me to choose what visualizations to use. On top of that, the heatmap calendar date picker and the line chart time slider were two visualizations that I hadn’t originally planned but I thought of quickly. But once I started implementing them, they ended up taking significantly longer than I expected especially when dealing with the fact that I had to connect them together along with the world map to work correctly when the date changes either manually by the user changing it through these visualizations, or by the world map’s animation altering it. Therefore, these two visualizations ended up replacing the other more static ones I originally had in mind. But overall, I think I made the right decision as if I didn’t use custom visualizations for the date picker and time slider; I would’ve still had to use very basic date and time pickers/sliders that would have still had to work like the current ones do and in addition to extra visualizations; it would’ve made my work much more difficult.</w:t>
+      </w:r>
+    </w:p>
+    <w:p>
+      <w:pPr>
+        <w:spacing w:line="480" w:lineRule="auto"/>
+        <w:rPr>
+          <w:sz w:val="24"/>
+          <w:szCs w:val="24"/>
+        </w:rPr>
+      </w:pPr>
+      <w:r>
+        <w:rPr>
+          <w:sz w:val="24"/>
+          <w:szCs w:val="24"/>
+        </w:rPr>
+        <w:lastRenderedPageBreak/>
+        <w:tab/>
+        <w:t>So, all in all, I believe I met most of my goal such that these visualizations are able to answer most, but not all, of the questions mentioned back i</w:t>
+      </w:r>
       <w:bookmarkStart w:id="0" w:name="_GoBack"/>
       <w:bookmarkEnd w:id="0"/>
+      <w:r>
+        <w:rPr>
+          <w:sz w:val="24"/>
+          <w:szCs w:val="24"/>
+        </w:rPr>
+        <w:t>n the proposal above.</w:t>
+      </w:r>
     </w:p>
     <w:sectPr>
       <w:pgSz w:w="12240" w:h="15840"/>
@@ -7757,8 +8064,8 @@
   </w:compat>
   <w:rsids>
     <w:rsidRoot w:val="00E27443"/>
+    <w:rsid w:val="000A2CFC"/>
     <w:rsid w:val="005D187C"/>
-    <w:rsid w:val="0087001F"/>
     <w:rsid w:val="00D160CE"/>
     <w:rsid w:val="00E27443"/>
   </w:rsids>
@@ -8560,7 +8867,7 @@
 </file>
 
 <file path=customXml/itemProps2.xml><?xml version="1.0" encoding="utf-8"?>
-<ds:datastoreItem xmlns:ds="http://schemas.openxmlformats.org/officeDocument/2006/customXml" ds:itemID="{547C4727-A590-4480-A31A-305C22093B1E}">
+<ds:datastoreItem xmlns:ds="http://schemas.openxmlformats.org/officeDocument/2006/customXml" ds:itemID="{977F27E1-C3F8-4A3B-A0BA-7BE1657C7E95}">
   <ds:schemaRefs>
     <ds:schemaRef ds:uri="http://schemas.openxmlformats.org/officeDocument/2006/bibliography"/>
   </ds:schemaRefs>

</xml_diff>